<commit_message>
progress toward project requirements.
</commit_message>
<xml_diff>
--- a/Future Usability Tests.docx
+++ b/Future Usability Tests.docx
@@ -4,7 +4,7 @@
   <w:body>
     <w:p>
       <w:pPr>
-        <w:pStyle w:val="Normal1"/>
+        <w:pStyle w:val="LOnormal"/>
         <w:jc w:val="center"/>
         <w:rPr>
           <w:sz w:val="32"/>
@@ -21,7 +21,7 @@
     </w:p>
     <w:p>
       <w:pPr>
-        <w:pStyle w:val="Normal1"/>
+        <w:pStyle w:val="LOnormal"/>
         <w:jc w:val="center"/>
         <w:rPr>
           <w:sz w:val="32"/>
@@ -37,7 +37,7 @@
     </w:p>
     <w:p>
       <w:pPr>
-        <w:pStyle w:val="Normal1"/>
+        <w:pStyle w:val="LOnormal"/>
         <w:rPr>
           <w:sz w:val="24"/>
           <w:szCs w:val="24"/>
@@ -48,19 +48,26 @@
           <w:sz w:val="24"/>
           <w:szCs w:val="24"/>
         </w:rPr>
-        <w:t>1. A user ca</w:t>
-      </w:r>
-      <w:r>
-        <w:rPr>
-          <w:sz w:val="24"/>
-          <w:szCs w:val="24"/>
-        </w:rPr>
-        <w:t>n find a list of restaurants.</w:t>
+        <w:t xml:space="preserve">1. A user can find a list of restaurants </w:t>
+      </w:r>
+      <w:r>
+        <w:rPr>
+          <w:sz w:val="24"/>
+          <w:szCs w:val="24"/>
+        </w:rPr>
+        <w:t>and tell me how many there are</w:t>
+      </w:r>
+      <w:r>
+        <w:rPr>
+          <w:sz w:val="24"/>
+          <w:szCs w:val="24"/>
+        </w:rPr>
+        <w:t>.</w:t>
       </w:r>
     </w:p>
     <w:p>
       <w:pPr>
-        <w:pStyle w:val="Normal1"/>
+        <w:pStyle w:val="LOnormal"/>
         <w:rPr>
           <w:sz w:val="24"/>
           <w:szCs w:val="24"/>
@@ -71,19 +78,33 @@
           <w:sz w:val="24"/>
           <w:szCs w:val="24"/>
         </w:rPr>
-        <w:t xml:space="preserve">2. A user can find </w:t>
-      </w:r>
-      <w:r>
-        <w:rPr>
-          <w:sz w:val="24"/>
-          <w:szCs w:val="24"/>
-        </w:rPr>
-        <w:t>a list of rental car companies.</w:t>
+        <w:t xml:space="preserve">2. A user can find a list of </w:t>
+      </w:r>
+      <w:r>
+        <w:rPr>
+          <w:sz w:val="24"/>
+          <w:szCs w:val="24"/>
+        </w:rPr>
+        <w:t xml:space="preserve">public beaches </w:t>
+      </w:r>
+      <w:r>
+        <w:rPr>
+          <w:sz w:val="24"/>
+          <w:szCs w:val="24"/>
+        </w:rPr>
+        <w:t>and tell me how many there are</w:t>
+      </w:r>
+      <w:r>
+        <w:rPr>
+          <w:sz w:val="24"/>
+          <w:szCs w:val="24"/>
+        </w:rPr>
+        <w:t>.</w:t>
       </w:r>
     </w:p>
     <w:p>
       <w:pPr>
-        <w:pStyle w:val="Normal1"/>
+        <w:pStyle w:val="LOnormal"/>
         <w:rPr>
           <w:sz w:val="24"/>
           <w:szCs w:val="24"/>
@@ -94,19 +115,40 @@
           <w:sz w:val="24"/>
           <w:szCs w:val="24"/>
         </w:rPr>
-        <w:t xml:space="preserve">3. A user can </w:t>
-      </w:r>
-      <w:r>
-        <w:rPr>
-          <w:sz w:val="24"/>
-          <w:szCs w:val="24"/>
-        </w:rPr>
-        <w:t>find where to camp on the island.</w:t>
+        <w:t xml:space="preserve">3. A user can find </w:t>
+      </w:r>
+      <w:r>
+        <w:rPr>
+          <w:sz w:val="24"/>
+          <w:szCs w:val="24"/>
+        </w:rPr>
+        <w:t>a list of places to</w:t>
+      </w:r>
+      <w:r>
+        <w:rPr>
+          <w:sz w:val="24"/>
+          <w:szCs w:val="24"/>
+        </w:rPr>
+        <w:t xml:space="preserve"> camp on the island </w:t>
+      </w:r>
+      <w:r>
+        <w:rPr>
+          <w:sz w:val="24"/>
+          <w:szCs w:val="24"/>
+        </w:rPr>
+        <w:t>and tell me how many there are</w:t>
+      </w:r>
+      <w:r>
+        <w:rPr>
+          <w:sz w:val="24"/>
+          <w:szCs w:val="24"/>
+        </w:rPr>
+        <w:t>.</w:t>
       </w:r>
     </w:p>
     <w:p>
       <w:pPr>
-        <w:pStyle w:val="Normal1"/>
+        <w:pStyle w:val="LOnormal"/>
         <w:rPr>
           <w:sz w:val="24"/>
           <w:szCs w:val="24"/>
@@ -117,19 +159,26 @@
           <w:sz w:val="24"/>
           <w:szCs w:val="24"/>
         </w:rPr>
-        <w:t xml:space="preserve">4. A </w:t>
-      </w:r>
-      <w:r>
-        <w:rPr>
-          <w:sz w:val="24"/>
-          <w:szCs w:val="24"/>
-        </w:rPr>
-        <w:t>user can find a list of tour companies.</w:t>
+        <w:t xml:space="preserve">4. A user can find a list of </w:t>
+      </w:r>
+      <w:r>
+        <w:rPr>
+          <w:sz w:val="24"/>
+          <w:szCs w:val="24"/>
+        </w:rPr>
+        <w:t>resorts and tell me how many there are</w:t>
+      </w:r>
+      <w:r>
+        <w:rPr>
+          <w:sz w:val="24"/>
+          <w:szCs w:val="24"/>
+        </w:rPr>
+        <w:t>.</w:t>
       </w:r>
     </w:p>
     <w:p>
       <w:pPr>
-        <w:pStyle w:val="Normal1"/>
+        <w:pStyle w:val="LOnormal"/>
         <w:rPr>
           <w:sz w:val="24"/>
           <w:szCs w:val="24"/>
@@ -140,14 +189,21 @@
           <w:sz w:val="24"/>
           <w:szCs w:val="24"/>
         </w:rPr>
-        <w:t xml:space="preserve">5. </w:t>
-      </w:r>
-      <w:r>
-        <w:rPr>
-          <w:sz w:val="24"/>
-          <w:szCs w:val="24"/>
-        </w:rPr>
-        <w:t>A user can find a list of festivals and events.</w:t>
+        <w:t xml:space="preserve">5. A user can find a list of festivals and events </w:t>
+      </w:r>
+      <w:r>
+        <w:rPr>
+          <w:sz w:val="24"/>
+          <w:szCs w:val="24"/>
+        </w:rPr>
+        <w:t>and tell me how many there are</w:t>
+      </w:r>
+      <w:r>
+        <w:rPr>
+          <w:sz w:val="24"/>
+          <w:szCs w:val="24"/>
+        </w:rPr>
+        <w:t>.</w:t>
       </w:r>
     </w:p>
     <w:sectPr>
@@ -185,6 +241,7 @@
     <w:qFormat/>
     <w:pPr>
       <w:widowControl/>
+      <w:suppressAutoHyphens w:val="true"/>
       <w:bidi w:val="0"/>
       <w:spacing w:lineRule="auto" w:line="276" w:before="0" w:after="0"/>
       <w:jc w:val="left"/>
@@ -200,8 +257,8 @@
   </w:style>
   <w:style w:type="paragraph" w:styleId="Heading1">
     <w:name w:val="Heading 1"/>
-    <w:basedOn w:val="Normal1"/>
-    <w:next w:val="Normal1"/>
+    <w:basedOn w:val="LOnormal"/>
+    <w:next w:val="LOnormal"/>
     <w:qFormat/>
     <w:pPr>
       <w:keepNext w:val="true"/>
@@ -216,8 +273,8 @@
   </w:style>
   <w:style w:type="paragraph" w:styleId="Heading2">
     <w:name w:val="Heading 2"/>
-    <w:basedOn w:val="Normal1"/>
-    <w:next w:val="Normal1"/>
+    <w:basedOn w:val="LOnormal"/>
+    <w:next w:val="LOnormal"/>
     <w:qFormat/>
     <w:pPr>
       <w:keepNext w:val="true"/>
@@ -233,8 +290,8 @@
   </w:style>
   <w:style w:type="paragraph" w:styleId="Heading3">
     <w:name w:val="Heading 3"/>
-    <w:basedOn w:val="Normal1"/>
-    <w:next w:val="Normal1"/>
+    <w:basedOn w:val="LOnormal"/>
+    <w:next w:val="LOnormal"/>
     <w:qFormat/>
     <w:pPr>
       <w:keepNext w:val="true"/>
@@ -251,8 +308,8 @@
   </w:style>
   <w:style w:type="paragraph" w:styleId="Heading4">
     <w:name w:val="Heading 4"/>
-    <w:basedOn w:val="Normal1"/>
-    <w:next w:val="Normal1"/>
+    <w:basedOn w:val="LOnormal"/>
+    <w:next w:val="LOnormal"/>
     <w:qFormat/>
     <w:pPr>
       <w:keepNext w:val="true"/>
@@ -268,8 +325,8 @@
   </w:style>
   <w:style w:type="paragraph" w:styleId="Heading5">
     <w:name w:val="Heading 5"/>
-    <w:basedOn w:val="Normal1"/>
-    <w:next w:val="Normal1"/>
+    <w:basedOn w:val="LOnormal"/>
+    <w:next w:val="LOnormal"/>
     <w:qFormat/>
     <w:pPr>
       <w:keepNext w:val="true"/>
@@ -285,8 +342,8 @@
   </w:style>
   <w:style w:type="paragraph" w:styleId="Heading6">
     <w:name w:val="Heading 6"/>
-    <w:basedOn w:val="Normal1"/>
-    <w:next w:val="Normal1"/>
+    <w:basedOn w:val="LOnormal"/>
+    <w:next w:val="LOnormal"/>
     <w:qFormat/>
     <w:pPr>
       <w:keepNext w:val="true"/>
@@ -359,11 +416,12 @@
       <w:rFonts w:cs="Lohit Devanagari"/>
     </w:rPr>
   </w:style>
-  <w:style w:type="paragraph" w:styleId="Normal1" w:default="1">
+  <w:style w:type="paragraph" w:styleId="LOnormal" w:default="1">
     <w:name w:val="LO-normal"/>
     <w:qFormat/>
     <w:pPr>
       <w:widowControl/>
+      <w:suppressAutoHyphens w:val="true"/>
       <w:bidi w:val="0"/>
       <w:spacing w:lineRule="auto" w:line="276" w:before="0" w:after="0"/>
       <w:jc w:val="left"/>
@@ -379,8 +437,8 @@
   </w:style>
   <w:style w:type="paragraph" w:styleId="Title">
     <w:name w:val="Title"/>
-    <w:basedOn w:val="Normal1"/>
-    <w:next w:val="Normal1"/>
+    <w:basedOn w:val="LOnormal"/>
+    <w:next w:val="LOnormal"/>
     <w:qFormat/>
     <w:pPr>
       <w:keepNext w:val="true"/>
@@ -395,8 +453,8 @@
   </w:style>
   <w:style w:type="paragraph" w:styleId="Subtitle">
     <w:name w:val="Subtitle"/>
-    <w:basedOn w:val="Normal1"/>
-    <w:next w:val="Normal1"/>
+    <w:basedOn w:val="LOnormal"/>
+    <w:next w:val="LOnormal"/>
     <w:qFormat/>
     <w:pPr>
       <w:keepNext w:val="true"/>

</xml_diff>